<commit_message>
line height introduction report
</commit_message>
<xml_diff>
--- a/Reports/SRSYoutubeMusic.docx
+++ b/Reports/SRSYoutubeMusic.docx
@@ -3404,6 +3404,7 @@
           <w:ilvl w:val="0"/>
           <w:numId w:val="1"/>
         </w:numPr>
+        <w:spacing w:line="360" w:lineRule="auto"/>
         <w:ind w:left="284" w:hanging="568"/>
         <w:jc w:val="both"/>
         <w:outlineLvl w:val="1"/>
@@ -3417,6 +3418,7 @@
       <w:bookmarkStart w:id="1" w:name="_Toc74344458"/>
       <w:bookmarkStart w:id="2" w:name="_Toc74347545"/>
       <w:bookmarkStart w:id="3" w:name="_Hlk74347695"/>
+      <w:bookmarkStart w:id="4" w:name="_Hlk74406759"/>
       <w:r>
         <w:rPr>
           <w:rFonts w:eastAsia="Times New Roman" w:cs="Times New Roman"/>
@@ -3482,6 +3484,7 @@
           <w:ilvl w:val="0"/>
           <w:numId w:val="9"/>
         </w:numPr>
+        <w:spacing w:line="480" w:lineRule="auto"/>
         <w:ind w:left="709" w:hanging="425"/>
         <w:rPr>
           <w:rFonts w:cs="Times New Roman"/>
@@ -3505,6 +3508,7 @@
           <w:ilvl w:val="0"/>
           <w:numId w:val="1"/>
         </w:numPr>
+        <w:spacing w:line="240" w:lineRule="auto"/>
         <w:ind w:left="284" w:hanging="568"/>
         <w:jc w:val="both"/>
         <w:outlineLvl w:val="1"/>
@@ -3515,8 +3519,8 @@
           <w:szCs w:val="32"/>
         </w:rPr>
       </w:pPr>
-      <w:bookmarkStart w:id="4" w:name="_Toc74344459"/>
-      <w:bookmarkStart w:id="5" w:name="_Toc74347546"/>
+      <w:bookmarkStart w:id="5" w:name="_Toc74344459"/>
+      <w:bookmarkStart w:id="6" w:name="_Toc74347546"/>
       <w:r>
         <w:rPr>
           <w:rFonts w:eastAsia="Times New Roman" w:cs="Times New Roman"/>
@@ -3526,8 +3530,8 @@
         </w:rPr>
         <w:t>Phạm Vi</w:t>
       </w:r>
-      <w:bookmarkEnd w:id="4"/>
       <w:bookmarkEnd w:id="5"/>
+      <w:bookmarkEnd w:id="6"/>
     </w:p>
     <w:bookmarkEnd w:id="3"/>
     <w:p>
@@ -3650,6 +3654,7 @@
         <w:t>Cần có kết nối internet</w:t>
       </w:r>
     </w:p>
+    <w:bookmarkEnd w:id="4"/>
     <w:p>
       <w:pPr>
         <w:pStyle w:val="CommentText"/>
@@ -3686,7 +3691,7 @@
           <w:szCs w:val="34"/>
         </w:rPr>
       </w:pPr>
-      <w:bookmarkStart w:id="6" w:name="_Toc74344460"/>
+      <w:bookmarkStart w:id="7" w:name="_Toc74344460"/>
       <w:r>
         <w:rPr>
           <w:rFonts w:ascii="Times New Roman" w:eastAsia="Times New Roman" w:hAnsi="Times New Roman" w:cs="Times New Roman"/>
@@ -3696,7 +3701,7 @@
         </w:rPr>
         <w:t>YÊU CẦU CHỨC NĂNG</w:t>
       </w:r>
-      <w:bookmarkEnd w:id="6"/>
+      <w:bookmarkEnd w:id="7"/>
     </w:p>
     <w:p>
       <w:pPr>

</xml_diff>